<commit_message>
Added authorization, comments to this blog post.
</commit_message>
<xml_diff>
--- a/Blog.docx
+++ b/Blog.docx
@@ -310,6 +310,7 @@
         <w:t xml:space="preserve"> </w:t>
       </w:r>
       <w:proofErr w:type="spellStart"/>
+      <w:proofErr w:type="gramStart"/>
       <w:r>
         <w:rPr>
           <w:rStyle w:val="HTMLCode"/>
@@ -331,6 +332,7 @@
         </w:rPr>
         <w:t xml:space="preserve"> .</w:t>
       </w:r>
+      <w:proofErr w:type="gramEnd"/>
     </w:p>
     <w:p>
       <w:pPr>
@@ -708,6 +710,7 @@
         <w:t>'</w:t>
       </w:r>
       <w:proofErr w:type="spellStart"/>
+      <w:proofErr w:type="gramStart"/>
       <w:r>
         <w:rPr>
           <w:rStyle w:val="HTMLCode"/>
@@ -717,7 +720,19 @@
           <w:bdr w:val="none" w:sz="0" w:space="0" w:color="auto" w:frame="1"/>
           <w:shd w:val="clear" w:color="auto" w:fill="F7F7F7"/>
         </w:rPr>
-        <w:t>blog.apps.BlogConfig</w:t>
+        <w:t>blog.apps</w:t>
+      </w:r>
+      <w:proofErr w:type="gramEnd"/>
+      <w:r>
+        <w:rPr>
+          <w:rStyle w:val="HTMLCode"/>
+          <w:rFonts w:ascii="Consolas" w:eastAsiaTheme="minorHAnsi" w:hAnsi="Consolas"/>
+          <w:color w:val="333333"/>
+          <w:spacing w:val="3"/>
+          <w:bdr w:val="none" w:sz="0" w:space="0" w:color="auto" w:frame="1"/>
+          <w:shd w:val="clear" w:color="auto" w:fill="F7F7F7"/>
+        </w:rPr>
+        <w:t>.BlogConfig</w:t>
       </w:r>
       <w:proofErr w:type="spellEnd"/>
       <w:r>
@@ -968,6 +983,7 @@
         <w:t xml:space="preserve"> </w:t>
       </w:r>
       <w:proofErr w:type="spellStart"/>
+      <w:proofErr w:type="gramStart"/>
       <w:r>
         <w:rPr>
           <w:rStyle w:val="HTMLCode"/>
@@ -979,6 +995,7 @@
         <w:t>django.utils</w:t>
       </w:r>
       <w:proofErr w:type="spellEnd"/>
+      <w:proofErr w:type="gramEnd"/>
       <w:r>
         <w:rPr>
           <w:rStyle w:val="HTMLCode"/>
@@ -1104,6 +1121,7 @@
         <w:t>(</w:t>
       </w:r>
       <w:proofErr w:type="spellStart"/>
+      <w:proofErr w:type="gramStart"/>
       <w:r>
         <w:rPr>
           <w:rStyle w:val="hljs-params"/>
@@ -1115,6 +1133,7 @@
         <w:t>models.Model</w:t>
       </w:r>
       <w:proofErr w:type="spellEnd"/>
+      <w:proofErr w:type="gramEnd"/>
       <w:r>
         <w:rPr>
           <w:rStyle w:val="hljs-class"/>
@@ -1150,6 +1169,7 @@
         <w:t xml:space="preserve">    author = </w:t>
       </w:r>
       <w:proofErr w:type="spellStart"/>
+      <w:proofErr w:type="gramStart"/>
       <w:r>
         <w:rPr>
           <w:rStyle w:val="HTMLCode"/>
@@ -1161,6 +1181,7 @@
         <w:t>models.ForeignKey</w:t>
       </w:r>
       <w:proofErr w:type="spellEnd"/>
+      <w:proofErr w:type="gramEnd"/>
       <w:r>
         <w:rPr>
           <w:rStyle w:val="HTMLCode"/>
@@ -1262,6 +1283,7 @@
         <w:t xml:space="preserve">    title = </w:t>
       </w:r>
       <w:proofErr w:type="spellStart"/>
+      <w:proofErr w:type="gramStart"/>
       <w:r>
         <w:rPr>
           <w:rStyle w:val="HTMLCode"/>
@@ -1273,6 +1295,7 @@
         <w:t>models.CharField</w:t>
       </w:r>
       <w:proofErr w:type="spellEnd"/>
+      <w:proofErr w:type="gramEnd"/>
       <w:r>
         <w:rPr>
           <w:rStyle w:val="HTMLCode"/>
@@ -1350,6 +1373,7 @@
         <w:t xml:space="preserve">    text = </w:t>
       </w:r>
       <w:proofErr w:type="spellStart"/>
+      <w:proofErr w:type="gramStart"/>
       <w:r>
         <w:rPr>
           <w:rStyle w:val="HTMLCode"/>
@@ -1361,6 +1385,7 @@
         <w:t>models.TextField</w:t>
       </w:r>
       <w:proofErr w:type="spellEnd"/>
+      <w:proofErr w:type="gramEnd"/>
       <w:r>
         <w:rPr>
           <w:rStyle w:val="HTMLCode"/>
@@ -1418,6 +1443,7 @@
         <w:t xml:space="preserve"> = </w:t>
       </w:r>
       <w:proofErr w:type="spellStart"/>
+      <w:proofErr w:type="gramStart"/>
       <w:r>
         <w:rPr>
           <w:rStyle w:val="HTMLCode"/>
@@ -1429,6 +1455,7 @@
         <w:t>models.DateTimeField</w:t>
       </w:r>
       <w:proofErr w:type="spellEnd"/>
+      <w:proofErr w:type="gramEnd"/>
       <w:r>
         <w:rPr>
           <w:rStyle w:val="HTMLCode"/>
@@ -1508,6 +1535,7 @@
         <w:t xml:space="preserve"> = </w:t>
       </w:r>
       <w:proofErr w:type="spellStart"/>
+      <w:proofErr w:type="gramStart"/>
       <w:r>
         <w:rPr>
           <w:rStyle w:val="HTMLCode"/>
@@ -1519,6 +1547,7 @@
         <w:t>models.DateTimeField</w:t>
       </w:r>
       <w:proofErr w:type="spellEnd"/>
+      <w:proofErr w:type="gramEnd"/>
       <w:r>
         <w:rPr>
           <w:rStyle w:val="HTMLCode"/>
@@ -1692,15 +1721,27 @@
         <w:t xml:space="preserve">        </w:t>
       </w:r>
       <w:proofErr w:type="spellStart"/>
-      <w:r>
-        <w:rPr>
-          <w:rStyle w:val="HTMLCode"/>
-          <w:rFonts w:ascii="Consolas" w:hAnsi="Consolas"/>
-          <w:color w:val="333333"/>
-          <w:spacing w:val="3"/>
-          <w:bdr w:val="none" w:sz="0" w:space="0" w:color="auto" w:frame="1"/>
-        </w:rPr>
-        <w:t>self.published_date</w:t>
+      <w:proofErr w:type="gramStart"/>
+      <w:r>
+        <w:rPr>
+          <w:rStyle w:val="HTMLCode"/>
+          <w:rFonts w:ascii="Consolas" w:hAnsi="Consolas"/>
+          <w:color w:val="333333"/>
+          <w:spacing w:val="3"/>
+          <w:bdr w:val="none" w:sz="0" w:space="0" w:color="auto" w:frame="1"/>
+        </w:rPr>
+        <w:t>self.published</w:t>
+      </w:r>
+      <w:proofErr w:type="gramEnd"/>
+      <w:r>
+        <w:rPr>
+          <w:rStyle w:val="HTMLCode"/>
+          <w:rFonts w:ascii="Consolas" w:hAnsi="Consolas"/>
+          <w:color w:val="333333"/>
+          <w:spacing w:val="3"/>
+          <w:bdr w:val="none" w:sz="0" w:space="0" w:color="auto" w:frame="1"/>
+        </w:rPr>
+        <w:t>_date</w:t>
       </w:r>
       <w:proofErr w:type="spellEnd"/>
       <w:r>
@@ -1760,6 +1801,7 @@
         <w:t xml:space="preserve">        </w:t>
       </w:r>
       <w:proofErr w:type="spellStart"/>
+      <w:proofErr w:type="gramStart"/>
       <w:r>
         <w:rPr>
           <w:rStyle w:val="HTMLCode"/>
@@ -1771,6 +1813,7 @@
         <w:t>self.save</w:t>
       </w:r>
       <w:proofErr w:type="spellEnd"/>
+      <w:proofErr w:type="gramEnd"/>
       <w:r>
         <w:rPr>
           <w:rStyle w:val="HTMLCode"/>
@@ -1924,6 +1967,7 @@
         <w:t xml:space="preserve"> </w:t>
       </w:r>
       <w:proofErr w:type="spellStart"/>
+      <w:proofErr w:type="gramStart"/>
       <w:r>
         <w:rPr>
           <w:rStyle w:val="HTMLCode"/>
@@ -1935,6 +1979,7 @@
         <w:t>self.title</w:t>
       </w:r>
       <w:proofErr w:type="spellEnd"/>
+      <w:proofErr w:type="gramEnd"/>
     </w:p>
     <w:p/>
     <w:p>
@@ -2046,7 +2091,15 @@
       </w:r>
       <w:proofErr w:type="spellEnd"/>
       <w:r>
-        <w:t xml:space="preserve"> key  and pushed the code as below</w:t>
+        <w:t xml:space="preserve"> </w:t>
+      </w:r>
+      <w:proofErr w:type="gramStart"/>
+      <w:r>
+        <w:t>key  and</w:t>
+      </w:r>
+      <w:proofErr w:type="gramEnd"/>
+      <w:r>
+        <w:t xml:space="preserve"> pushed the code as below</w:t>
       </w:r>
     </w:p>
     <w:p/>
@@ -2501,8 +2554,13 @@
     <w:p/>
     <w:p>
       <w:r>
-        <w:t>git add .</w:t>
-      </w:r>
+        <w:t xml:space="preserve">git </w:t>
+      </w:r>
+      <w:proofErr w:type="gramStart"/>
+      <w:r>
+        <w:t>add .</w:t>
+      </w:r>
+      <w:proofErr w:type="gramEnd"/>
     </w:p>
     <w:p>
       <w:r>
@@ -2538,6 +2596,85 @@
       <w:r>
         <w:t>git push</w:t>
       </w:r>
+    </w:p>
+    <w:p/>
+    <w:p>
+      <w:r>
+        <w:t>On python anywhere to run the following commands</w:t>
+      </w:r>
+    </w:p>
+    <w:p>
+      <w:r>
+        <w:t>To check if you are in your project directory</w:t>
+      </w:r>
+    </w:p>
+    <w:p>
+      <w:pPr>
+        <w:pStyle w:val="HTMLPreformatted"/>
+        <w:shd w:val="clear" w:color="auto" w:fill="F7F7F7"/>
+        <w:wordWrap w:val="0"/>
+        <w:rPr>
+          <w:rFonts w:ascii="Consolas" w:hAnsi="Consolas"/>
+          <w:color w:val="333333"/>
+          <w:spacing w:val="3"/>
+          <w:sz w:val="24"/>
+          <w:szCs w:val="24"/>
+        </w:rPr>
+      </w:pPr>
+      <w:r>
+        <w:rPr>
+          <w:rStyle w:val="HTMLCode"/>
+          <w:rFonts w:ascii="Consolas" w:hAnsi="Consolas"/>
+          <w:color w:val="333333"/>
+          <w:spacing w:val="3"/>
+          <w:bdr w:val="none" w:sz="0" w:space="0" w:color="auto" w:frame="1"/>
+        </w:rPr>
+        <w:t>cd ~/&lt;your-</w:t>
+      </w:r>
+      <w:proofErr w:type="spellStart"/>
+      <w:r>
+        <w:rPr>
+          <w:rStyle w:val="HTMLCode"/>
+          <w:rFonts w:ascii="Consolas" w:hAnsi="Consolas"/>
+          <w:color w:val="333333"/>
+          <w:spacing w:val="3"/>
+          <w:bdr w:val="none" w:sz="0" w:space="0" w:color="auto" w:frame="1"/>
+        </w:rPr>
+        <w:t>pythonanywhere</w:t>
+      </w:r>
+      <w:proofErr w:type="spellEnd"/>
+      <w:r>
+        <w:rPr>
+          <w:rStyle w:val="HTMLCode"/>
+          <w:rFonts w:ascii="Consolas" w:hAnsi="Consolas"/>
+          <w:color w:val="333333"/>
+          <w:spacing w:val="3"/>
+          <w:bdr w:val="none" w:sz="0" w:space="0" w:color="auto" w:frame="1"/>
+        </w:rPr>
+        <w:t>-domain</w:t>
+      </w:r>
+      <w:proofErr w:type="gramStart"/>
+      <w:r>
+        <w:rPr>
+          <w:rStyle w:val="HTMLCode"/>
+          <w:rFonts w:ascii="Consolas" w:hAnsi="Consolas"/>
+          <w:color w:val="333333"/>
+          <w:spacing w:val="3"/>
+          <w:bdr w:val="none" w:sz="0" w:space="0" w:color="auto" w:frame="1"/>
+        </w:rPr>
+        <w:t>&gt;.pythonanywhere.com</w:t>
+      </w:r>
+      <w:proofErr w:type="gramEnd"/>
+    </w:p>
+    <w:p>
+      <w:r>
+        <w:t xml:space="preserve">git </w:t>
+      </w:r>
+      <w:proofErr w:type="gramStart"/>
+      <w:r>
+        <w:t>pull</w:t>
+      </w:r>
+      <w:proofErr w:type="gramEnd"/>
     </w:p>
     <w:p/>
     <w:p/>

</xml_diff>